<commit_message>
obradene jos neke teme
</commit_message>
<xml_diff>
--- a/temelj_dokumentacije.docx
+++ b/temelj_dokumentacije.docx
@@ -657,126 +657,158 @@
           <w:szCs w:val="24"/>
         </w:rPr>
       </w:pPr>
+    </w:p>
+    <w:p>
+      <w:pPr>
+        <w:autoSpaceDE w:val="0"/>
+        <w:autoSpaceDN w:val="0"/>
+        <w:adjustRightInd w:val="0"/>
+        <w:spacing w:after="0" w:line="240" w:lineRule="auto"/>
+        <w:rPr>
+          <w:rFonts w:ascii="Times New Roman" w:hAnsi="Times New Roman" w:cs="Times New Roman"/>
+          <w:sz w:val="24"/>
+          <w:szCs w:val="24"/>
+        </w:rPr>
+      </w:pPr>
+    </w:p>
+    <w:p>
+      <w:pPr>
+        <w:autoSpaceDE w:val="0"/>
+        <w:autoSpaceDN w:val="0"/>
+        <w:adjustRightInd w:val="0"/>
+        <w:spacing w:after="0" w:line="240" w:lineRule="auto"/>
+        <w:rPr>
+          <w:rFonts w:ascii="Times New Roman" w:hAnsi="Times New Roman" w:cs="Times New Roman"/>
+          <w:b/>
+          <w:sz w:val="24"/>
+          <w:szCs w:val="24"/>
+        </w:rPr>
+      </w:pPr>
       <w:bookmarkStart w:id="0" w:name="_GoBack"/>
-      <w:bookmarkEnd w:id="0"/>
-    </w:p>
-    <w:p>
-      <w:pPr>
-        <w:autoSpaceDE w:val="0"/>
-        <w:autoSpaceDN w:val="0"/>
-        <w:adjustRightInd w:val="0"/>
-        <w:spacing w:after="0" w:line="240" w:lineRule="auto"/>
-        <w:rPr>
-          <w:rFonts w:ascii="Times New Roman" w:hAnsi="Times New Roman" w:cs="Times New Roman"/>
-          <w:sz w:val="24"/>
-          <w:szCs w:val="24"/>
-        </w:rPr>
-      </w:pPr>
-    </w:p>
-    <w:p>
-      <w:pPr>
-        <w:autoSpaceDE w:val="0"/>
-        <w:autoSpaceDN w:val="0"/>
-        <w:adjustRightInd w:val="0"/>
-        <w:spacing w:after="0" w:line="240" w:lineRule="auto"/>
+      <w:r>
         <w:rPr>
           <w:rFonts w:ascii="Times New Roman" w:hAnsi="Times New Roman" w:cs="Times New Roman"/>
           <w:b/>
           <w:sz w:val="24"/>
           <w:szCs w:val="24"/>
         </w:rPr>
-      </w:pPr>
-      <w:r>
+        <w:t>2Filtriranje očitanja</w:t>
+      </w:r>
+    </w:p>
+    <w:p>
+      <w:pPr>
+        <w:autoSpaceDE w:val="0"/>
+        <w:autoSpaceDN w:val="0"/>
+        <w:adjustRightInd w:val="0"/>
+        <w:spacing w:after="0" w:line="240" w:lineRule="auto"/>
+        <w:rPr>
+          <w:rFonts w:ascii="Times New Roman" w:hAnsi="Times New Roman" w:cs="Times New Roman"/>
+          <w:sz w:val="24"/>
+          <w:szCs w:val="24"/>
+        </w:rPr>
+      </w:pPr>
+    </w:p>
+    <w:p>
+      <w:pPr>
+        <w:autoSpaceDE w:val="0"/>
+        <w:autoSpaceDN w:val="0"/>
+        <w:adjustRightInd w:val="0"/>
+        <w:spacing w:after="0" w:line="240" w:lineRule="auto"/>
+        <w:rPr>
+          <w:rFonts w:ascii="Times New Roman" w:hAnsi="Times New Roman" w:cs="Times New Roman"/>
+          <w:sz w:val="24"/>
+          <w:szCs w:val="24"/>
+        </w:rPr>
+      </w:pPr>
+      <w:r>
+        <w:rPr>
+          <w:rFonts w:ascii="Times New Roman" w:hAnsi="Times New Roman" w:cs="Times New Roman"/>
+          <w:sz w:val="24"/>
+          <w:szCs w:val="24"/>
+        </w:rPr>
+        <w:t xml:space="preserve">Moguća je situacija u kojoj se jedno očitanje u potpunosti preklapa sa drugim očitanjem, tj jedno očitanje sadrži u sebi i neko drugo očitanje. Pritom je moguće u potpunosti maknuti očitanje koje je sadržano u većem očitanju. </w:t>
+      </w:r>
+      <w:r>
+        <w:rPr>
+          <w:rFonts w:ascii="Times New Roman" w:hAnsi="Times New Roman" w:cs="Times New Roman"/>
+          <w:sz w:val="24"/>
+          <w:szCs w:val="24"/>
+        </w:rPr>
+        <w:t xml:space="preserve">Ovaj korak jako pridonosi uklanjanju velike količine podataka, a da se pritom </w:t>
+      </w:r>
+      <w:r>
+        <w:rPr>
+          <w:rFonts w:ascii="Times New Roman" w:hAnsi="Times New Roman" w:cs="Times New Roman"/>
+          <w:sz w:val="24"/>
+          <w:szCs w:val="24"/>
+        </w:rPr>
+        <w:t>ne izgube nikakve bitne informa</w:t>
+      </w:r>
+      <w:r>
+        <w:rPr>
+          <w:rFonts w:ascii="Times New Roman" w:hAnsi="Times New Roman" w:cs="Times New Roman"/>
+          <w:sz w:val="24"/>
+          <w:szCs w:val="24"/>
+        </w:rPr>
+        <w:t>cije.</w:t>
+      </w:r>
+      <w:r>
+        <w:rPr>
+          <w:rFonts w:ascii="Times New Roman" w:hAnsi="Times New Roman" w:cs="Times New Roman"/>
+          <w:sz w:val="24"/>
+          <w:szCs w:val="24"/>
+        </w:rPr>
+        <w:t xml:space="preserve"> </w:t>
+      </w:r>
+    </w:p>
+    <w:p>
+      <w:pPr>
+        <w:autoSpaceDE w:val="0"/>
+        <w:autoSpaceDN w:val="0"/>
+        <w:adjustRightInd w:val="0"/>
+        <w:spacing w:after="0" w:line="240" w:lineRule="auto"/>
+        <w:rPr>
+          <w:rFonts w:ascii="Times New Roman" w:hAnsi="Times New Roman" w:cs="Times New Roman"/>
+          <w:sz w:val="24"/>
+          <w:szCs w:val="24"/>
+        </w:rPr>
+      </w:pPr>
+    </w:p>
+    <w:p>
+      <w:pPr>
+        <w:autoSpaceDE w:val="0"/>
+        <w:autoSpaceDN w:val="0"/>
+        <w:adjustRightInd w:val="0"/>
+        <w:spacing w:after="0" w:line="240" w:lineRule="auto"/>
+        <w:rPr>
+          <w:rFonts w:ascii="Times New Roman" w:hAnsi="Times New Roman" w:cs="Times New Roman"/>
+          <w:sz w:val="24"/>
+          <w:szCs w:val="24"/>
+        </w:rPr>
+      </w:pPr>
+    </w:p>
+    <w:p>
+      <w:pPr>
+        <w:autoSpaceDE w:val="0"/>
+        <w:autoSpaceDN w:val="0"/>
+        <w:adjustRightInd w:val="0"/>
+        <w:spacing w:after="0" w:line="240" w:lineRule="auto"/>
         <w:rPr>
           <w:rFonts w:ascii="Times New Roman" w:hAnsi="Times New Roman" w:cs="Times New Roman"/>
           <w:b/>
           <w:sz w:val="24"/>
           <w:szCs w:val="24"/>
         </w:rPr>
-        <w:t>2Filtriranje očitanja</w:t>
-      </w:r>
-    </w:p>
-    <w:p>
-      <w:pPr>
-        <w:autoSpaceDE w:val="0"/>
-        <w:autoSpaceDN w:val="0"/>
-        <w:adjustRightInd w:val="0"/>
-        <w:spacing w:after="0" w:line="240" w:lineRule="auto"/>
-        <w:rPr>
-          <w:rFonts w:ascii="Times New Roman" w:hAnsi="Times New Roman" w:cs="Times New Roman"/>
-          <w:sz w:val="24"/>
-          <w:szCs w:val="24"/>
-        </w:rPr>
-      </w:pPr>
-    </w:p>
-    <w:p>
-      <w:pPr>
-        <w:autoSpaceDE w:val="0"/>
-        <w:autoSpaceDN w:val="0"/>
-        <w:adjustRightInd w:val="0"/>
-        <w:spacing w:after="0" w:line="240" w:lineRule="auto"/>
-        <w:rPr>
-          <w:rFonts w:ascii="Times New Roman" w:hAnsi="Times New Roman" w:cs="Times New Roman"/>
-          <w:sz w:val="24"/>
-          <w:szCs w:val="24"/>
-        </w:rPr>
-      </w:pPr>
-      <w:r>
-        <w:rPr>
-          <w:rFonts w:ascii="Times New Roman" w:hAnsi="Times New Roman" w:cs="Times New Roman"/>
-          <w:sz w:val="24"/>
-          <w:szCs w:val="24"/>
-        </w:rPr>
-        <w:t xml:space="preserve">Moguća je situacija u kojoj se jedno očitanje u potpunosti preklapa sa drugim očitanjem, tj jedno očitanje sadrži u sebi i neko drugo očitanje. Pritom je moguće u potpunosti maknuti očitanje koje je sadržano u većem očitanju. </w:t>
-      </w:r>
-      <w:r>
-        <w:rPr>
-          <w:rFonts w:ascii="Times New Roman" w:hAnsi="Times New Roman" w:cs="Times New Roman"/>
-          <w:sz w:val="24"/>
-          <w:szCs w:val="24"/>
-        </w:rPr>
-        <w:t>Ovaj korak jako pridonosi uklanjanju velike količine podataka, a da se pritom ne izgube nikakve bitne informaicije.</w:t>
-      </w:r>
-    </w:p>
-    <w:p>
-      <w:pPr>
-        <w:autoSpaceDE w:val="0"/>
-        <w:autoSpaceDN w:val="0"/>
-        <w:adjustRightInd w:val="0"/>
-        <w:spacing w:after="0" w:line="240" w:lineRule="auto"/>
-        <w:rPr>
-          <w:rFonts w:ascii="Times New Roman" w:hAnsi="Times New Roman" w:cs="Times New Roman"/>
-          <w:sz w:val="24"/>
-          <w:szCs w:val="24"/>
-        </w:rPr>
-      </w:pPr>
-    </w:p>
-    <w:p>
-      <w:pPr>
-        <w:autoSpaceDE w:val="0"/>
-        <w:autoSpaceDN w:val="0"/>
-        <w:adjustRightInd w:val="0"/>
-        <w:spacing w:after="0" w:line="240" w:lineRule="auto"/>
-        <w:rPr>
-          <w:rFonts w:ascii="Times New Roman" w:hAnsi="Times New Roman" w:cs="Times New Roman"/>
-          <w:sz w:val="24"/>
-          <w:szCs w:val="24"/>
-        </w:rPr>
-      </w:pPr>
-    </w:p>
-    <w:p>
-      <w:pPr>
-        <w:autoSpaceDE w:val="0"/>
-        <w:autoSpaceDN w:val="0"/>
-        <w:adjustRightInd w:val="0"/>
-        <w:spacing w:after="0" w:line="240" w:lineRule="auto"/>
+      </w:pPr>
+      <w:r>
         <w:rPr>
           <w:rFonts w:ascii="Times New Roman" w:hAnsi="Times New Roman" w:cs="Times New Roman"/>
           <w:b/>
           <w:sz w:val="24"/>
           <w:szCs w:val="24"/>
         </w:rPr>
-      </w:pPr>
+        <w:t>3Prilagođ</w:t>
+      </w:r>
       <w:r>
         <w:rPr>
           <w:rFonts w:ascii="Times New Roman" w:hAnsi="Times New Roman" w:cs="Times New Roman"/>
@@ -784,7 +816,7 @@
           <w:sz w:val="24"/>
           <w:szCs w:val="24"/>
         </w:rPr>
-        <w:t>3Prilagodavanje lastinih repova</w:t>
+        <w:t>avanje lastinih repova</w:t>
       </w:r>
     </w:p>
     <w:p>
@@ -820,6 +852,22 @@
         </w:rPr>
         <w:t xml:space="preserve">Ovaj algoritam izravno se nastavlja na prethodni, i to na na način da nastoji skratiti ili produljiti dijelove preklapanja. Ovaj korak ispravlja forsirano jednake duljine lastinih repova koje je stvorio prethodni korak. </w:t>
       </w:r>
+      <w:r>
+        <w:rPr>
+          <w:rFonts w:ascii="Times New Roman" w:hAnsi="Times New Roman" w:cs="Times New Roman"/>
+          <w:sz w:val="24"/>
+          <w:szCs w:val="24"/>
+        </w:rPr>
+        <w:t>Prvotno se računaju</w:t>
+      </w:r>
+      <w:r>
+        <w:rPr>
+          <w:rFonts w:ascii="Times New Roman" w:hAnsi="Times New Roman" w:cs="Times New Roman"/>
+          <w:sz w:val="24"/>
+          <w:szCs w:val="24"/>
+        </w:rPr>
+        <w:t xml:space="preserve"> grube veličine preklapanja, zatim ovisno o tipu preklapanja nastojimo maksimalno smanjiti krajeve preklapanja. Računaju se hangovi novog preklapanja, stopa pogreške trenutnog preklapanja i ukupna stopa pogreške.</w:t>
+      </w:r>
     </w:p>
     <w:p>
       <w:pPr>
@@ -916,19 +964,45 @@
         </w:rPr>
         <w:t>Zamislimo tri očitanja, i sva imaju preklapanje jedno s drugim. Kako su nam za definiciju preklapanja dovoljna dva očitanja, treće očitanje na istom području ne donosi nikakvu novu informaciju, stoga ga je sigurno maknuti. Informacija o preklapanju će ostati sačuvana.</w:t>
       </w:r>
-    </w:p>
-    <w:p>
-      <w:pPr>
-        <w:autoSpaceDE w:val="0"/>
-        <w:autoSpaceDN w:val="0"/>
-        <w:adjustRightInd w:val="0"/>
-        <w:spacing w:after="0" w:line="240" w:lineRule="auto"/>
-        <w:rPr>
-          <w:rFonts w:ascii="Times New Roman" w:hAnsi="Times New Roman" w:cs="Times New Roman"/>
-          <w:sz w:val="24"/>
-          <w:szCs w:val="24"/>
-        </w:rPr>
-      </w:pPr>
+      <w:r>
+        <w:rPr>
+          <w:rFonts w:ascii="Times New Roman" w:hAnsi="Times New Roman" w:cs="Times New Roman"/>
+          <w:sz w:val="24"/>
+          <w:szCs w:val="24"/>
+        </w:rPr>
+        <w:t xml:space="preserve"> Ovim postupkom neće se promijeniti šetnje u grafu.</w:t>
+      </w:r>
+    </w:p>
+    <w:bookmarkEnd w:id="0"/>
+    <w:p>
+      <w:pPr>
+        <w:autoSpaceDE w:val="0"/>
+        <w:autoSpaceDN w:val="0"/>
+        <w:adjustRightInd w:val="0"/>
+        <w:spacing w:after="0" w:line="240" w:lineRule="auto"/>
+        <w:rPr>
+          <w:rFonts w:ascii="Times New Roman" w:hAnsi="Times New Roman" w:cs="Times New Roman"/>
+          <w:sz w:val="24"/>
+          <w:szCs w:val="24"/>
+        </w:rPr>
+      </w:pPr>
+    </w:p>
+    <w:p>
+      <w:pPr>
+        <w:rPr>
+          <w:rFonts w:ascii="Times New Roman" w:hAnsi="Times New Roman" w:cs="Times New Roman"/>
+          <w:sz w:val="24"/>
+          <w:szCs w:val="24"/>
+        </w:rPr>
+      </w:pPr>
+      <w:r>
+        <w:rPr>
+          <w:rFonts w:ascii="Times New Roman" w:hAnsi="Times New Roman" w:cs="Times New Roman"/>
+          <w:sz w:val="24"/>
+          <w:szCs w:val="24"/>
+        </w:rPr>
+        <w:br w:type="page"/>
+      </w:r>
     </w:p>
     <w:p>
       <w:pPr>
@@ -1309,7 +1383,6 @@
           <w:sz w:val="24"/>
           <w:szCs w:val="24"/>
         </w:rPr>
-        <w:lastRenderedPageBreak/>
         <w:t>8.1Uklanjanje čvorova bez bridova</w:t>
       </w:r>
     </w:p>

</xml_diff>